<commit_message>
Correção ortográfica na fronteira sistêmica
</commit_message>
<xml_diff>
--- a/AnaliseDoProblema/Impacta-es13-adp-FronteiraSistemica.docx
+++ b/AnaliseDoProblema/Impacta-es13-adp-FronteiraSistemica.docx
@@ -297,6 +297,7 @@
       <w:pPr>
         <w:jc w:val="center"/>
       </w:pPr>
+      <w:bookmarkStart w:id="0" w:name="_GoBack"/>
       <w:r>
         <w:pict>
           <v:shapetype id="_x0000_t75" coordsize="21600,21600" o:spt="75" o:preferrelative="t" path="m@4@5l@4@11@9@11@9@5xe" filled="f" stroked="f">
@@ -318,11 +319,12 @@
             <v:path o:extrusionok="f" gradientshapeok="t" o:connecttype="rect"/>
             <o:lock v:ext="edit" aspectratio="t"/>
           </v:shapetype>
-          <v:shape id="_x0000_i1025" type="#_x0000_t75" style="width:427.5pt;height:276pt">
+          <v:shape id="_x0000_i1025" type="#_x0000_t75" style="width:443.2pt;height:285.2pt">
             <v:imagedata r:id="rId8" o:title="Impacta-es13-adp-FronteiraSistemica"/>
           </v:shape>
         </w:pict>
       </w:r>
+      <w:bookmarkEnd w:id="0"/>
     </w:p>
     <w:p/>
     <w:p/>
@@ -898,8 +900,6 @@
     <w:pPr>
       <w:pStyle w:val="Legenda-Notas"/>
     </w:pPr>
-    <w:bookmarkStart w:id="0" w:name="_GoBack"/>
-    <w:bookmarkEnd w:id="0"/>
   </w:p>
 </w:ftr>
 </file>
@@ -4692,7 +4692,7 @@
 </file>
 
 <file path=customXml/itemProps1.xml><?xml version="1.0" encoding="utf-8"?>
-<ds:datastoreItem xmlns:ds="http://schemas.openxmlformats.org/officeDocument/2006/customXml" ds:itemID="{849172FD-CB97-48FE-82D6-91248B64639A}">
+<ds:datastoreItem xmlns:ds="http://schemas.openxmlformats.org/officeDocument/2006/customXml" ds:itemID="{EEFE3C4F-898B-44DF-9213-9F6A49332E47}">
   <ds:schemaRefs>
     <ds:schemaRef ds:uri="http://schemas.openxmlformats.org/officeDocument/2006/bibliography"/>
   </ds:schemaRefs>

</xml_diff>

<commit_message>
1- Redefinição de baselines 2- Correção do nome do Eduardo 3- Redefinição da fronteira sistemica 4- Adequação do arquivo do EA
</commit_message>
<xml_diff>
--- a/AnaliseDoProblema/Impacta-es13-adp-FronteiraSistemica.docx
+++ b/AnaliseDoProblema/Impacta-es13-adp-FronteiraSistemica.docx
@@ -325,39 +325,50 @@
         <w:rPr>
           <w:noProof/>
         </w:rPr>
-        <w:pict>
-          <v:shapetype id="_x0000_t75" coordsize="21600,21600" o:spt="75" o:preferrelative="t" path="m@4@5l@4@11@9@11@9@5xe" filled="f" stroked="f">
-            <v:stroke joinstyle="miter"/>
-            <v:formulas>
-              <v:f eqn="if lineDrawn pixelLineWidth 0"/>
-              <v:f eqn="sum @0 1 0"/>
-              <v:f eqn="sum 0 0 @1"/>
-              <v:f eqn="prod @2 1 2"/>
-              <v:f eqn="prod @3 21600 pixelWidth"/>
-              <v:f eqn="prod @3 21600 pixelHeight"/>
-              <v:f eqn="sum @0 0 1"/>
-              <v:f eqn="prod @6 1 2"/>
-              <v:f eqn="prod @7 21600 pixelWidth"/>
-              <v:f eqn="sum @8 21600 0"/>
-              <v:f eqn="prod @7 21600 pixelHeight"/>
-              <v:f eqn="sum @10 21600 0"/>
-            </v:formulas>
-            <v:path o:extrusionok="f" gradientshapeok="t" o:connecttype="rect"/>
-            <o:lock v:ext="edit" aspectratio="t"/>
-          </v:shapetype>
-          <v:shape id="_x0000_i1025" type="#_x0000_t75" style="width:439.5pt;height:297.75pt">
-            <v:imagedata r:id="rId8" o:title="Impacta-es13-adp-FronteiraSistemica"/>
-          </v:shape>
-        </w:pict>
+        <w:drawing>
+          <wp:inline distT="0" distB="0" distL="0" distR="0" wp14:anchorId="1F46083D" wp14:editId="33515BAB">
+            <wp:extent cx="5832703" cy="3857625"/>
+            <wp:effectExtent l="0" t="0" r="0" b="0"/>
+            <wp:docPr id="2" name="Imagem 2"/>
+            <wp:cNvGraphicFramePr>
+              <a:graphicFrameLocks xmlns:a="http://schemas.openxmlformats.org/drawingml/2006/main" noChangeAspect="1"/>
+            </wp:cNvGraphicFramePr>
+            <a:graphic xmlns:a="http://schemas.openxmlformats.org/drawingml/2006/main">
+              <a:graphicData uri="http://schemas.openxmlformats.org/drawingml/2006/picture">
+                <pic:pic xmlns:pic="http://schemas.openxmlformats.org/drawingml/2006/picture">
+                  <pic:nvPicPr>
+                    <pic:cNvPr id="1" name=""/>
+                    <pic:cNvPicPr/>
+                  </pic:nvPicPr>
+                  <pic:blipFill>
+                    <a:blip r:embed="rId8"/>
+                    <a:stretch>
+                      <a:fillRect/>
+                    </a:stretch>
+                  </pic:blipFill>
+                  <pic:spPr>
+                    <a:xfrm>
+                      <a:off x="0" y="0"/>
+                      <a:ext cx="5875379" cy="3885850"/>
+                    </a:xfrm>
+                    <a:prstGeom prst="rect">
+                      <a:avLst/>
+                    </a:prstGeom>
+                  </pic:spPr>
+                </pic:pic>
+              </a:graphicData>
+            </a:graphic>
+          </wp:inline>
+        </w:drawing>
       </w:r>
+      <w:bookmarkStart w:id="0" w:name="_GoBack"/>
+      <w:bookmarkEnd w:id="0"/>
       <w:r>
         <w:rPr>
           <w:noProof/>
         </w:rPr>
         <w:br/>
       </w:r>
-      <w:bookmarkStart w:id="0" w:name="_GoBack"/>
-      <w:bookmarkEnd w:id="0"/>
     </w:p>
     <w:p/>
     <w:tbl>
@@ -4722,7 +4733,7 @@
 </file>
 
 <file path=customXml/itemProps1.xml><?xml version="1.0" encoding="utf-8"?>
-<ds:datastoreItem xmlns:ds="http://schemas.openxmlformats.org/officeDocument/2006/customXml" ds:itemID="{DF25DC88-42B2-4BAE-A085-E721A0195D1F}">
+<ds:datastoreItem xmlns:ds="http://schemas.openxmlformats.org/officeDocument/2006/customXml" ds:itemID="{F0A42C14-F1BD-4AF2-B59A-9BA16421264C}">
   <ds:schemaRefs>
     <ds:schemaRef ds:uri="http://schemas.openxmlformats.org/officeDocument/2006/bibliography"/>
   </ds:schemaRefs>

</xml_diff>